<commit_message>
Cambio del entorno de operacion del sistema mencionado en los documentos: SisCoTe_ECU_IS y SisCoTe_ECU_RU
</commit_message>
<xml_diff>
--- a/Empresa CaX/PROY_SisCoTe/Documentacion/Analisis/SisCoTe_ECU_IS.docx
+++ b/Empresa CaX/PROY_SisCoTe/Documentacion/Analisis/SisCoTe_ECU_IS.docx
@@ -16,8 +16,17 @@
           <w:rFonts w:asciiTheme="minorHAnsi" w:hAnsiTheme="minorHAnsi"/>
           <w:lang w:val="es-ES"/>
         </w:rPr>
-        <w:t>Proyecto SisCoTe</w:t>
-      </w:r>
+        <w:t xml:space="preserve">Proyecto </w:t>
+      </w:r>
+      <w:proofErr w:type="spellStart"/>
+      <w:r>
+        <w:rPr>
+          <w:rFonts w:asciiTheme="minorHAnsi" w:hAnsiTheme="minorHAnsi"/>
+          <w:lang w:val="es-ES"/>
+        </w:rPr>
+        <w:t>SisCoTe</w:t>
+      </w:r>
+      <w:proofErr w:type="spellEnd"/>
     </w:p>
     <w:p>
       <w:pPr>
@@ -79,8 +88,17 @@
           <w:rFonts w:asciiTheme="minorHAnsi" w:eastAsia="Verdana" w:hAnsiTheme="minorHAnsi"/>
           <w:lang w:val="es-ES"/>
         </w:rPr>
-        <w:t>Ingresar al sistema SisCote</w:t>
-      </w:r>
+        <w:t xml:space="preserve">Ingresar al sistema </w:t>
+      </w:r>
+      <w:proofErr w:type="spellStart"/>
+      <w:r>
+        <w:rPr>
+          <w:rFonts w:asciiTheme="minorHAnsi" w:eastAsia="Verdana" w:hAnsiTheme="minorHAnsi"/>
+          <w:lang w:val="es-ES"/>
+        </w:rPr>
+        <w:t>SisCote</w:t>
+      </w:r>
+      <w:proofErr w:type="spellEnd"/>
     </w:p>
     <w:p>
       <w:pPr>
@@ -385,7 +403,7 @@
           <w:lang w:val="es-ES"/>
         </w:rPr>
         <w:sectPr>
-          <w:footerReference w:type="even" r:id="rId6"/>
+          <w:footerReference w:type="even" r:id="rId8"/>
           <w:pgSz w:w="11907" w:h="16840" w:code="9"/>
           <w:pgMar w:top="1418" w:right="1418" w:bottom="1418" w:left="1701" w:header="720" w:footer="720" w:gutter="0"/>
           <w:cols w:space="720"/>
@@ -1627,7 +1645,15 @@
         </w:rPr>
       </w:pPr>
       <w:r>
-        <w:t>El sistema debe poder verificar que el usuario que esta intentando ingresar se encuentre registrado y activo.</w:t>
+        <w:t xml:space="preserve">El sistema debe poder verificar que el usuario que </w:t>
+      </w:r>
+      <w:proofErr w:type="spellStart"/>
+      <w:r>
+        <w:t>esta</w:t>
+      </w:r>
+      <w:proofErr w:type="spellEnd"/>
+      <w:r>
+        <w:t xml:space="preserve"> intentando ingresar se encuentre registrado y activo.</w:t>
       </w:r>
     </w:p>
     <w:p>
@@ -1663,13 +1689,26 @@
         <w:jc w:val="left"/>
       </w:pPr>
       <w:r>
-        <w:t xml:space="preserve">El caso de uso se inicia cuando el usuario ingrese a </w:t>
-      </w:r>
-      <w:r>
-        <w:t>la web del sistema SisCoT</w:t>
-      </w:r>
-      <w:r>
-        <w:t>e.</w:t>
+        <w:t>El caso de uso se ini</w:t>
+      </w:r>
+      <w:r>
+        <w:t>cia cuando el usuario ingrese al</w:t>
+      </w:r>
+      <w:bookmarkStart w:id="4" w:name="_GoBack"/>
+      <w:bookmarkEnd w:id="4"/>
+      <w:r>
+        <w:t xml:space="preserve"> del sistema </w:t>
+      </w:r>
+      <w:proofErr w:type="spellStart"/>
+      <w:r>
+        <w:t>SisCoT</w:t>
+      </w:r>
+      <w:r>
+        <w:t>e</w:t>
+      </w:r>
+      <w:proofErr w:type="spellEnd"/>
+      <w:r>
+        <w:t>.</w:t>
       </w:r>
     </w:p>
     <w:p>
@@ -1683,7 +1722,15 @@
         <w:jc w:val="left"/>
       </w:pPr>
       <w:r>
-        <w:t>El sistema mostrara en pantalla el formulario de inicio del sesión.</w:t>
+        <w:t xml:space="preserve">El sistema mostrara en pantalla el formulario de inicio </w:t>
+      </w:r>
+      <w:proofErr w:type="gramStart"/>
+      <w:r>
+        <w:t>del</w:t>
+      </w:r>
+      <w:proofErr w:type="gramEnd"/>
+      <w:r>
+        <w:t xml:space="preserve"> sesión.</w:t>
       </w:r>
     </w:p>
     <w:p>
@@ -1769,7 +1816,7 @@
           <w:lang w:val="es-ES"/>
         </w:rPr>
       </w:pPr>
-      <w:bookmarkStart w:id="4" w:name="_Toc398652700"/>
+      <w:bookmarkStart w:id="5" w:name="_Toc398652700"/>
       <w:r>
         <w:rPr>
           <w:rFonts w:asciiTheme="minorHAnsi" w:hAnsiTheme="minorHAnsi"/>
@@ -1777,7 +1824,7 @@
         </w:rPr>
         <w:t>Flujos Alternativos</w:t>
       </w:r>
-      <w:bookmarkEnd w:id="4"/>
+      <w:bookmarkEnd w:id="5"/>
     </w:p>
     <w:p>
       <w:pPr>
@@ -1794,9 +1841,9 @@
           <w:lang w:val="es-ES"/>
         </w:rPr>
       </w:pPr>
-      <w:bookmarkStart w:id="5" w:name="_Toc398652701"/>
-      <w:bookmarkStart w:id="6" w:name="_Toc423410251"/>
-      <w:bookmarkStart w:id="7" w:name="_Toc425054510"/>
+      <w:bookmarkStart w:id="6" w:name="_Toc398652701"/>
+      <w:bookmarkStart w:id="7" w:name="_Toc423410251"/>
+      <w:bookmarkStart w:id="8" w:name="_Toc425054510"/>
       <w:r>
         <w:rPr>
           <w:rFonts w:asciiTheme="minorHAnsi" w:hAnsiTheme="minorHAnsi"/>
@@ -1807,7 +1854,7 @@
         </w:rPr>
         <w:t>Flujo opcional 1 (Punto 4):</w:t>
       </w:r>
-      <w:bookmarkEnd w:id="5"/>
+      <w:bookmarkEnd w:id="6"/>
     </w:p>
     <w:p>
       <w:pPr>
@@ -1824,7 +1871,7 @@
           <w:lang w:val="es-ES"/>
         </w:rPr>
       </w:pPr>
-      <w:bookmarkStart w:id="8" w:name="_Toc398652702"/>
+      <w:bookmarkStart w:id="9" w:name="_Toc398652702"/>
       <w:r>
         <w:rPr>
           <w:rFonts w:asciiTheme="minorHAnsi" w:hAnsiTheme="minorHAnsi"/>
@@ -1835,8 +1882,6 @@
         </w:rPr>
         <w:t>El usuario presiona cancelar.</w:t>
       </w:r>
-      <w:bookmarkStart w:id="9" w:name="_GoBack"/>
-      <w:bookmarkEnd w:id="8"/>
       <w:bookmarkEnd w:id="9"/>
     </w:p>
     <w:p>
@@ -1847,12 +1892,14 @@
           <w:lang w:val="es-ES"/>
         </w:rPr>
       </w:pPr>
+      <w:proofErr w:type="gramStart"/>
       <w:r>
         <w:rPr>
           <w:lang w:val="es-ES"/>
         </w:rPr>
         <w:t>o</w:t>
       </w:r>
+      <w:proofErr w:type="gramEnd"/>
       <w:r>
         <w:rPr>
           <w:lang w:val="es-ES"/>
@@ -1907,8 +1954,8 @@
         </w:rPr>
       </w:pPr>
       <w:bookmarkStart w:id="11" w:name="_Toc398652704"/>
-      <w:bookmarkEnd w:id="6"/>
       <w:bookmarkEnd w:id="7"/>
+      <w:bookmarkEnd w:id="8"/>
       <w:r>
         <w:rPr>
           <w:rFonts w:asciiTheme="minorHAnsi" w:hAnsiTheme="minorHAnsi"/>
@@ -2119,8 +2166,13 @@
         <w:pStyle w:val="InfoBlue"/>
       </w:pPr>
       <w:r>
-        <w:t>[Colocar aquí otros diagramas o información que usted considere importante para ayudar en el establecimiento de los requerimientos para este caso de uso..]</w:t>
-      </w:r>
+        <w:t>[Colocar aquí otros diagramas o información que usted considere importante para ayudar en el establecimiento de los requerimientos para este caso de uso</w:t>
+      </w:r>
+      <w:proofErr w:type="gramStart"/>
+      <w:r>
+        <w:t>..]</w:t>
+      </w:r>
+      <w:proofErr w:type="gramEnd"/>
     </w:p>
     <w:p>
       <w:pPr>
@@ -2347,13 +2399,31 @@
                 <w:lang w:val="es-PE"/>
               </w:rPr>
             </w:pPr>
+            <w:proofErr w:type="spellStart"/>
             <w:r>
               <w:rPr>
                 <w:rFonts w:asciiTheme="minorHAnsi" w:hAnsiTheme="minorHAnsi"/>
                 <w:lang w:val="es-PE"/>
               </w:rPr>
-              <w:t>Akira Tabuchi</w:t>
+              <w:t>Akira</w:t>
             </w:r>
+            <w:proofErr w:type="spellEnd"/>
+            <w:r>
+              <w:rPr>
+                <w:rFonts w:asciiTheme="minorHAnsi" w:hAnsiTheme="minorHAnsi"/>
+                <w:lang w:val="es-PE"/>
+              </w:rPr>
+              <w:t xml:space="preserve"> </w:t>
+            </w:r>
+            <w:proofErr w:type="spellStart"/>
+            <w:r>
+              <w:rPr>
+                <w:rFonts w:asciiTheme="minorHAnsi" w:hAnsiTheme="minorHAnsi"/>
+                <w:lang w:val="es-PE"/>
+              </w:rPr>
+              <w:t>Tabuchi</w:t>
+            </w:r>
+            <w:proofErr w:type="spellEnd"/>
           </w:p>
         </w:tc>
       </w:tr>
@@ -2550,16 +2620,41 @@
     </w:p>
     <w:p/>
     <w:sectPr>
-      <w:headerReference w:type="default" r:id="rId7"/>
-      <w:footerReference w:type="default" r:id="rId8"/>
-      <w:headerReference w:type="first" r:id="rId9"/>
-      <w:footerReference w:type="first" r:id="rId10"/>
+      <w:headerReference w:type="default" r:id="rId9"/>
+      <w:footerReference w:type="default" r:id="rId10"/>
+      <w:headerReference w:type="first" r:id="rId11"/>
+      <w:footerReference w:type="first" r:id="rId12"/>
       <w:pgSz w:w="11907" w:h="16840" w:code="9"/>
       <w:pgMar w:top="1418" w:right="1418" w:bottom="1418" w:left="1701" w:header="720" w:footer="720" w:gutter="0"/>
       <w:cols w:space="720"/>
     </w:sectPr>
   </w:body>
 </w:document>
+</file>
+
+<file path=word/endnotes.xml><?xml version="1.0" encoding="utf-8"?>
+<w:endnotes xmlns:wpc="http://schemas.microsoft.com/office/word/2010/wordprocessingCanvas" xmlns:mc="http://schemas.openxmlformats.org/markup-compatibility/2006" xmlns:o="urn:schemas-microsoft-com:office:office" xmlns:r="http://schemas.openxmlformats.org/officeDocument/2006/relationships" xmlns:m="http://schemas.openxmlformats.org/officeDocument/2006/math" xmlns:v="urn:schemas-microsoft-com:vml" xmlns:wp14="http://schemas.microsoft.com/office/word/2010/wordprocessingDrawing" xmlns:wp="http://schemas.openxmlformats.org/drawingml/2006/wordprocessingDrawing" xmlns:w10="urn:schemas-microsoft-com:office:word" xmlns:w="http://schemas.openxmlformats.org/wordprocessingml/2006/main" xmlns:w14="http://schemas.microsoft.com/office/word/2010/wordml" xmlns:wpg="http://schemas.microsoft.com/office/word/2010/wordprocessingGroup" xmlns:wpi="http://schemas.microsoft.com/office/word/2010/wordprocessingInk" xmlns:wne="http://schemas.microsoft.com/office/word/2006/wordml" xmlns:wps="http://schemas.microsoft.com/office/word/2010/wordprocessingShape" mc:Ignorable="w14 wp14">
+  <w:endnote w:type="separator" w:id="-1">
+    <w:p>
+      <w:pPr>
+        <w:spacing w:line="240" w:lineRule="auto"/>
+      </w:pPr>
+      <w:r>
+        <w:separator/>
+      </w:r>
+    </w:p>
+  </w:endnote>
+  <w:endnote w:type="continuationSeparator" w:id="0">
+    <w:p>
+      <w:pPr>
+        <w:spacing w:line="240" w:lineRule="auto"/>
+      </w:pPr>
+      <w:r>
+        <w:continuationSeparator/>
+      </w:r>
+    </w:p>
+  </w:endnote>
+</w:endnotes>
 </file>
 
 <file path=word/footer1.xml><?xml version="1.0" encoding="utf-8"?>
@@ -2678,6 +2773,7 @@
             </w:rPr>
             <w:fldChar w:fldCharType="separate"/>
           </w:r>
+          <w:proofErr w:type="spellStart"/>
           <w:r>
             <w:rPr>
               <w:rFonts w:ascii="Arial" w:hAnsi="Arial" w:cs="Arial"/>
@@ -2685,8 +2781,29 @@
               <w:szCs w:val="18"/>
               <w:lang w:val="es-ES"/>
             </w:rPr>
-            <w:t>Akira Tabuchi</w:t>
+            <w:t>Akira</w:t>
           </w:r>
+          <w:proofErr w:type="spellEnd"/>
+          <w:r>
+            <w:rPr>
+              <w:rFonts w:ascii="Arial" w:hAnsi="Arial" w:cs="Arial"/>
+              <w:sz w:val="18"/>
+              <w:szCs w:val="18"/>
+              <w:lang w:val="es-ES"/>
+            </w:rPr>
+            <w:t xml:space="preserve"> </w:t>
+          </w:r>
+          <w:proofErr w:type="spellStart"/>
+          <w:r>
+            <w:rPr>
+              <w:rFonts w:ascii="Arial" w:hAnsi="Arial" w:cs="Arial"/>
+              <w:sz w:val="18"/>
+              <w:szCs w:val="18"/>
+              <w:lang w:val="es-ES"/>
+            </w:rPr>
+            <w:t>Tabuchi</w:t>
+          </w:r>
+          <w:proofErr w:type="spellEnd"/>
           <w:r>
             <w:rPr>
               <w:rFonts w:ascii="Arial" w:hAnsi="Arial" w:cs="Arial"/>
@@ -2849,13 +2966,23 @@
               <w:szCs w:val="18"/>
             </w:rPr>
           </w:pPr>
+          <w:proofErr w:type="spellStart"/>
           <w:r>
             <w:rPr>
               <w:rFonts w:ascii="Arial" w:hAnsi="Arial" w:cs="Arial"/>
               <w:sz w:val="18"/>
               <w:szCs w:val="18"/>
             </w:rPr>
-            <w:t xml:space="preserve">Página </w:t>
+            <w:t>Página</w:t>
+          </w:r>
+          <w:proofErr w:type="spellEnd"/>
+          <w:r>
+            <w:rPr>
+              <w:rFonts w:ascii="Arial" w:hAnsi="Arial" w:cs="Arial"/>
+              <w:sz w:val="18"/>
+              <w:szCs w:val="18"/>
+            </w:rPr>
+            <w:t xml:space="preserve"> </w:t>
           </w:r>
           <w:r>
             <w:rPr>
@@ -2978,6 +3105,31 @@
     </w:pPr>
   </w:p>
 </w:ftr>
+</file>
+
+<file path=word/footnotes.xml><?xml version="1.0" encoding="utf-8"?>
+<w:footnotes xmlns:wpc="http://schemas.microsoft.com/office/word/2010/wordprocessingCanvas" xmlns:mc="http://schemas.openxmlformats.org/markup-compatibility/2006" xmlns:o="urn:schemas-microsoft-com:office:office" xmlns:r="http://schemas.openxmlformats.org/officeDocument/2006/relationships" xmlns:m="http://schemas.openxmlformats.org/officeDocument/2006/math" xmlns:v="urn:schemas-microsoft-com:vml" xmlns:wp14="http://schemas.microsoft.com/office/word/2010/wordprocessingDrawing" xmlns:wp="http://schemas.openxmlformats.org/drawingml/2006/wordprocessingDrawing" xmlns:w10="urn:schemas-microsoft-com:office:word" xmlns:w="http://schemas.openxmlformats.org/wordprocessingml/2006/main" xmlns:w14="http://schemas.microsoft.com/office/word/2010/wordml" xmlns:wpg="http://schemas.microsoft.com/office/word/2010/wordprocessingGroup" xmlns:wpi="http://schemas.microsoft.com/office/word/2010/wordprocessingInk" xmlns:wne="http://schemas.microsoft.com/office/word/2006/wordml" xmlns:wps="http://schemas.microsoft.com/office/word/2010/wordprocessingShape" mc:Ignorable="w14 wp14">
+  <w:footnote w:type="separator" w:id="-1">
+    <w:p>
+      <w:pPr>
+        <w:spacing w:line="240" w:lineRule="auto"/>
+      </w:pPr>
+      <w:r>
+        <w:separator/>
+      </w:r>
+    </w:p>
+  </w:footnote>
+  <w:footnote w:type="continuationSeparator" w:id="0">
+    <w:p>
+      <w:pPr>
+        <w:spacing w:line="240" w:lineRule="auto"/>
+      </w:pPr>
+      <w:r>
+        <w:continuationSeparator/>
+      </w:r>
+    </w:p>
+  </w:footnote>
+</w:footnotes>
 </file>
 
 <file path=word/header1.xml><?xml version="1.0" encoding="utf-8"?>
@@ -3015,8 +3167,16 @@
             <w:rPr>
               <w:lang w:val="es-MX"/>
             </w:rPr>
-            <w:t>Proyecto SisCoTe</w:t>
+            <w:t xml:space="preserve">Proyecto </w:t>
           </w:r>
+          <w:proofErr w:type="spellStart"/>
+          <w:r>
+            <w:rPr>
+              <w:lang w:val="es-MX"/>
+            </w:rPr>
+            <w:t>SisCoTe</w:t>
+          </w:r>
+          <w:proofErr w:type="spellEnd"/>
         </w:p>
       </w:tc>
       <w:tc>

</xml_diff>